<commit_message>
penultimate commit, cleanup pending
</commit_message>
<xml_diff>
--- a/BAIT508 Group Project - Public Firm Analysis (v3.0).docx
+++ b/BAIT508 Group Project - Public Firm Analysis (v3.0).docx
@@ -689,6 +689,26 @@
         </w:rPr>
         <w:t>, so you don’t need to coordinate with other groups.</w:t>
       </w:r>
+      <w:r>
+        <w:rPr>
+          <w:rFonts w:ascii="Times New Roman" w:hAnsi="Times New Roman" w:cs="Times New Roman"/>
+        </w:rPr>
+        <w:t xml:space="preserve"> </w:t>
+      </w:r>
+      <w:r>
+        <w:rPr>
+          <w:rFonts w:ascii="Times New Roman" w:hAnsi="Times New Roman" w:cs="Times New Roman"/>
+          <w:color w:val="FF0000"/>
+        </w:rPr>
+        <w:t>Choo</w:t>
+      </w:r>
+      <w:r>
+        <w:rPr>
+          <w:rFonts w:ascii="Times New Roman" w:hAnsi="Times New Roman" w:cs="Times New Roman"/>
+          <w:color w:val="FF0000"/>
+        </w:rPr>
+        <w:t>se 1</w:t>
+      </w:r>
     </w:p>
     <w:p>
       <w:pPr>
@@ -704,57 +724,196 @@
       <w:r>
         <w:rPr>
           <w:rFonts w:ascii="Times New Roman" w:hAnsi="Times New Roman" w:cs="Times New Roman"/>
+          <w:b/>
+          <w:bCs/>
         </w:rPr>
         <w:t>Next, filter the data in "</w:t>
+      </w:r>
+      <w:r>
+        <w:rPr>
+          <w:rFonts w:ascii="Arial" w:hAnsi="Arial" w:cs="Arial"/>
+          <w:b/>
+          <w:bCs/>
+          <w:color w:val="C00000"/>
+        </w:rPr>
+        <w:t>data/public_firms.csv</w:t>
+      </w:r>
+      <w:r>
+        <w:rPr>
+          <w:rFonts w:ascii="Times New Roman" w:hAnsi="Times New Roman" w:cs="Times New Roman"/>
+          <w:b/>
+          <w:bCs/>
+        </w:rPr>
+        <w:t xml:space="preserve">" to only include </w:t>
+      </w:r>
+      <w:r>
+        <w:rPr>
+          <w:rFonts w:ascii="Times New Roman" w:hAnsi="Times New Roman" w:cs="Times New Roman"/>
+          <w:b/>
+          <w:bCs/>
+        </w:rPr>
+        <w:t xml:space="preserve">the </w:t>
+      </w:r>
+      <w:r>
+        <w:rPr>
+          <w:rFonts w:ascii="Times New Roman" w:hAnsi="Times New Roman" w:cs="Times New Roman"/>
+          <w:b/>
+          <w:bCs/>
+        </w:rPr>
+        <w:t>firms belonging to the industry sector</w:t>
+      </w:r>
+      <w:r>
+        <w:rPr>
+          <w:rFonts w:ascii="Times New Roman" w:hAnsi="Times New Roman" w:cs="Times New Roman"/>
+          <w:b/>
+          <w:bCs/>
+        </w:rPr>
+        <w:t>(</w:t>
+      </w:r>
+      <w:r>
+        <w:rPr>
+          <w:rFonts w:ascii="Times New Roman" w:hAnsi="Times New Roman" w:cs="Times New Roman"/>
+          <w:b/>
+          <w:bCs/>
+        </w:rPr>
+        <w:t>s</w:t>
+      </w:r>
+      <w:r>
+        <w:rPr>
+          <w:rFonts w:ascii="Times New Roman" w:hAnsi="Times New Roman" w:cs="Times New Roman"/>
+          <w:b/>
+          <w:bCs/>
+        </w:rPr>
+        <w:t>)</w:t>
+      </w:r>
+      <w:r>
+        <w:rPr>
+          <w:rFonts w:ascii="Times New Roman" w:hAnsi="Times New Roman" w:cs="Times New Roman"/>
+          <w:b/>
+          <w:bCs/>
+        </w:rPr>
+        <w:t xml:space="preserve"> you have selected.</w:t>
+      </w:r>
+      <w:r>
+        <w:rPr>
+          <w:rFonts w:ascii="Times New Roman" w:hAnsi="Times New Roman" w:cs="Times New Roman"/>
+        </w:rPr>
+        <w:t xml:space="preserve"> You can use the "</w:t>
       </w:r>
       <w:r>
         <w:rPr>
           <w:rFonts w:ascii="Arial" w:hAnsi="Arial" w:cs="Arial"/>
           <w:color w:val="C00000"/>
         </w:rPr>
-        <w:t>data/public_firms.csv</w:t>
-      </w:r>
-      <w:r>
-        <w:rPr>
-          <w:rFonts w:ascii="Times New Roman" w:hAnsi="Times New Roman" w:cs="Times New Roman"/>
-        </w:rPr>
-        <w:t xml:space="preserve">" to only include </w:t>
-      </w:r>
-      <w:r>
-        <w:rPr>
-          <w:rFonts w:ascii="Times New Roman" w:hAnsi="Times New Roman" w:cs="Times New Roman"/>
-        </w:rPr>
-        <w:t xml:space="preserve">the </w:t>
-      </w:r>
-      <w:r>
-        <w:rPr>
-          <w:rFonts w:ascii="Times New Roman" w:hAnsi="Times New Roman" w:cs="Times New Roman"/>
-        </w:rPr>
-        <w:t>firms belonging to the industry sector</w:t>
-      </w:r>
-      <w:r>
-        <w:rPr>
-          <w:rFonts w:ascii="Times New Roman" w:hAnsi="Times New Roman" w:cs="Times New Roman"/>
-        </w:rPr>
-        <w:t>(</w:t>
-      </w:r>
-      <w:r>
-        <w:rPr>
-          <w:rFonts w:ascii="Times New Roman" w:hAnsi="Times New Roman" w:cs="Times New Roman"/>
-        </w:rPr>
-        <w:t>s</w:t>
-      </w:r>
-      <w:r>
-        <w:rPr>
-          <w:rFonts w:ascii="Times New Roman" w:hAnsi="Times New Roman" w:cs="Times New Roman"/>
-        </w:rPr>
-        <w:t>)</w:t>
-      </w:r>
-      <w:r>
-        <w:rPr>
-          <w:rFonts w:ascii="Times New Roman" w:hAnsi="Times New Roman" w:cs="Times New Roman"/>
-        </w:rPr>
-        <w:t xml:space="preserve"> you have selected. You can use the "</w:t>
+        <w:t>major_group</w:t>
+      </w:r>
+      <w:r>
+        <w:rPr>
+          <w:rFonts w:ascii="Times New Roman" w:hAnsi="Times New Roman" w:cs="Times New Roman"/>
+        </w:rPr>
+        <w:t xml:space="preserve">" </w:t>
+      </w:r>
+      <w:r>
+        <w:rPr>
+          <w:rFonts w:ascii="Times New Roman" w:hAnsi="Times New Roman" w:cs="Times New Roman"/>
+        </w:rPr>
+        <w:t>value</w:t>
+      </w:r>
+      <w:r>
+        <w:rPr>
+          <w:rFonts w:ascii="Times New Roman" w:hAnsi="Times New Roman" w:cs="Times New Roman"/>
+        </w:rPr>
+        <w:t xml:space="preserve">, which corresponds </w:t>
+      </w:r>
+      <w:r>
+        <w:rPr>
+          <w:rFonts w:ascii="Times New Roman" w:hAnsi="Times New Roman" w:cs="Times New Roman"/>
+          <w:b/>
+          <w:bCs/>
+        </w:rPr>
+        <w:t>to the first two digits of each firm</w:t>
+      </w:r>
+      <w:r>
+        <w:rPr>
+          <w:rFonts w:ascii="Times New Roman" w:hAnsi="Times New Roman" w:cs="Times New Roman"/>
+          <w:b/>
+          <w:bCs/>
+        </w:rPr>
+        <w:t>’</w:t>
+      </w:r>
+      <w:r>
+        <w:rPr>
+          <w:rFonts w:ascii="Times New Roman" w:hAnsi="Times New Roman" w:cs="Times New Roman"/>
+          <w:b/>
+          <w:bCs/>
+        </w:rPr>
+        <w:t>s SIC code</w:t>
+      </w:r>
+      <w:r>
+        <w:rPr>
+          <w:rFonts w:ascii="Times New Roman" w:hAnsi="Times New Roman" w:cs="Times New Roman"/>
+        </w:rPr>
+        <w:t>,</w:t>
+      </w:r>
+      <w:r>
+        <w:rPr>
+          <w:rStyle w:val="FootnoteReference"/>
+          <w:rFonts w:ascii="Times New Roman" w:hAnsi="Times New Roman" w:cs="Times New Roman"/>
+        </w:rPr>
+        <w:footnoteReference w:id="1"/>
+      </w:r>
+      <w:r>
+        <w:rPr>
+          <w:rFonts w:ascii="Times New Roman" w:hAnsi="Times New Roman" w:cs="Times New Roman"/>
+        </w:rPr>
+        <w:t xml:space="preserve"> to identify relevant firms. For example, if you are interested in the</w:t>
+      </w:r>
+      <w:r>
+        <w:rPr>
+          <w:rFonts w:ascii="Times New Roman" w:hAnsi="Times New Roman" w:cs="Times New Roman"/>
+        </w:rPr>
+        <w:t xml:space="preserve"> </w:t>
+      </w:r>
+      <w:r>
+        <w:rPr>
+          <w:rFonts w:ascii="Times New Roman" w:eastAsia="SimSun" w:hAnsi="Times New Roman" w:cs="Times New Roman"/>
+          <w:lang w:eastAsia="zh-CN"/>
+        </w:rPr>
+        <w:t>“</w:t>
+      </w:r>
+      <w:r>
+        <w:rPr>
+          <w:rFonts w:ascii="Times New Roman" w:eastAsia="SimSun" w:hAnsi="Times New Roman" w:cs="Times New Roman"/>
+          <w:lang w:eastAsia="zh-CN"/>
+        </w:rPr>
+        <w:t>B</w:t>
+      </w:r>
+      <w:r>
+        <w:rPr>
+          <w:rFonts w:ascii="Times New Roman" w:eastAsia="SimSun" w:hAnsi="Times New Roman" w:cs="Times New Roman"/>
+          <w:lang w:eastAsia="zh-CN"/>
+        </w:rPr>
+        <w:t xml:space="preserve">usiness </w:t>
+      </w:r>
+      <w:r>
+        <w:rPr>
+          <w:rFonts w:ascii="Times New Roman" w:eastAsia="SimSun" w:hAnsi="Times New Roman" w:cs="Times New Roman"/>
+          <w:lang w:eastAsia="zh-CN"/>
+        </w:rPr>
+        <w:t>S</w:t>
+      </w:r>
+      <w:r>
+        <w:rPr>
+          <w:rFonts w:ascii="Times New Roman" w:eastAsia="SimSun" w:hAnsi="Times New Roman" w:cs="Times New Roman"/>
+          <w:lang w:eastAsia="zh-CN"/>
+        </w:rPr>
+        <w:t>ervice”</w:t>
+      </w:r>
+      <w:r>
+        <w:rPr>
+          <w:rFonts w:ascii="Times New Roman" w:hAnsi="Times New Roman" w:cs="Times New Roman"/>
+        </w:rPr>
+        <w:t xml:space="preserve"> sector and its "</w:t>
       </w:r>
       <w:r>
         <w:rPr>
@@ -763,105 +922,6 @@
         </w:rPr>
         <w:t>major_group</w:t>
       </w:r>
-      <w:r>
-        <w:rPr>
-          <w:rFonts w:ascii="Times New Roman" w:hAnsi="Times New Roman" w:cs="Times New Roman"/>
-        </w:rPr>
-        <w:t xml:space="preserve">" </w:t>
-      </w:r>
-      <w:r>
-        <w:rPr>
-          <w:rFonts w:ascii="Times New Roman" w:hAnsi="Times New Roman" w:cs="Times New Roman"/>
-        </w:rPr>
-        <w:t>value</w:t>
-      </w:r>
-      <w:r>
-        <w:rPr>
-          <w:rFonts w:ascii="Times New Roman" w:hAnsi="Times New Roman" w:cs="Times New Roman"/>
-        </w:rPr>
-        <w:t>, which corresponds to the first two digits of each firm</w:t>
-      </w:r>
-      <w:r>
-        <w:rPr>
-          <w:rFonts w:ascii="Times New Roman" w:hAnsi="Times New Roman" w:cs="Times New Roman"/>
-        </w:rPr>
-        <w:t>’</w:t>
-      </w:r>
-      <w:r>
-        <w:rPr>
-          <w:rFonts w:ascii="Times New Roman" w:hAnsi="Times New Roman" w:cs="Times New Roman"/>
-        </w:rPr>
-        <w:t>s SIC code,</w:t>
-      </w:r>
-      <w:r>
-        <w:rPr>
-          <w:rStyle w:val="FootnoteReference"/>
-          <w:rFonts w:ascii="Times New Roman" w:hAnsi="Times New Roman" w:cs="Times New Roman"/>
-        </w:rPr>
-        <w:footnoteReference w:id="1"/>
-      </w:r>
-      <w:r>
-        <w:rPr>
-          <w:rFonts w:ascii="Times New Roman" w:hAnsi="Times New Roman" w:cs="Times New Roman"/>
-        </w:rPr>
-        <w:t xml:space="preserve"> to identify relevant firms. For example, if you are interested in the</w:t>
-      </w:r>
-      <w:r>
-        <w:rPr>
-          <w:rFonts w:ascii="Times New Roman" w:hAnsi="Times New Roman" w:cs="Times New Roman"/>
-        </w:rPr>
-        <w:t xml:space="preserve"> </w:t>
-      </w:r>
-      <w:r>
-        <w:rPr>
-          <w:rFonts w:ascii="Times New Roman" w:eastAsia="SimSun" w:hAnsi="Times New Roman" w:cs="Times New Roman"/>
-          <w:lang w:eastAsia="zh-CN"/>
-        </w:rPr>
-        <w:t>“</w:t>
-      </w:r>
-      <w:r>
-        <w:rPr>
-          <w:rFonts w:ascii="Times New Roman" w:eastAsia="SimSun" w:hAnsi="Times New Roman" w:cs="Times New Roman"/>
-          <w:lang w:eastAsia="zh-CN"/>
-        </w:rPr>
-        <w:t>B</w:t>
-      </w:r>
-      <w:r>
-        <w:rPr>
-          <w:rFonts w:ascii="Times New Roman" w:eastAsia="SimSun" w:hAnsi="Times New Roman" w:cs="Times New Roman"/>
-          <w:lang w:eastAsia="zh-CN"/>
-        </w:rPr>
-        <w:t xml:space="preserve">usiness </w:t>
-      </w:r>
-      <w:r>
-        <w:rPr>
-          <w:rFonts w:ascii="Times New Roman" w:eastAsia="SimSun" w:hAnsi="Times New Roman" w:cs="Times New Roman"/>
-          <w:lang w:eastAsia="zh-CN"/>
-        </w:rPr>
-        <w:t>S</w:t>
-      </w:r>
-      <w:r>
-        <w:rPr>
-          <w:rFonts w:ascii="Times New Roman" w:eastAsia="SimSun" w:hAnsi="Times New Roman" w:cs="Times New Roman"/>
-          <w:lang w:eastAsia="zh-CN"/>
-        </w:rPr>
-        <w:t>ervice”</w:t>
-      </w:r>
-      <w:r>
-        <w:rPr>
-          <w:rFonts w:ascii="Times New Roman" w:hAnsi="Times New Roman" w:cs="Times New Roman"/>
-        </w:rPr>
-        <w:t xml:space="preserve"> sector and its "</w:t>
-      </w:r>
-      <w:proofErr w:type="spellStart"/>
-      <w:r>
-        <w:rPr>
-          <w:rFonts w:ascii="Arial" w:hAnsi="Arial" w:cs="Arial"/>
-          <w:color w:val="C00000"/>
-        </w:rPr>
-        <w:t>major_group</w:t>
-      </w:r>
-      <w:proofErr w:type="spellEnd"/>
       <w:r>
         <w:rPr>
           <w:rFonts w:ascii="Times New Roman" w:hAnsi="Times New Roman" w:cs="Times New Roman"/>
@@ -892,6 +952,12 @@
         </w:rPr>
         <w:t xml:space="preserve">Now, answer the following questions based on the filtered dataset: </w:t>
       </w:r>
+      <w:r>
+        <w:rPr>
+          <w:rFonts w:ascii="Times New Roman" w:hAnsi="Times New Roman" w:cs="Times New Roman"/>
+        </w:rPr>
+        <w:t>using df</w:t>
+      </w:r>
     </w:p>
     <w:p>
       <w:pPr>
@@ -934,7 +1000,6 @@
         </w:rPr>
         <w:t>"</w:t>
       </w:r>
-      <w:proofErr w:type="spellStart"/>
       <w:r>
         <w:rPr>
           <w:rFonts w:ascii="Arial" w:hAnsi="Arial" w:cs="Arial"/>
@@ -942,7 +1007,6 @@
         </w:rPr>
         <w:t>fyear</w:t>
       </w:r>
-      <w:proofErr w:type="spellEnd"/>
       <w:r>
         <w:rPr>
           <w:rFonts w:ascii="Arial" w:hAnsi="Arial" w:cs="Arial"/>
@@ -960,6 +1024,12 @@
           <w:rFonts w:ascii="Times New Roman" w:hAnsi="Times New Roman" w:cs="Times New Roman"/>
         </w:rPr>
         <w:t xml:space="preserve"> observations are there in the filtered dataset?</w:t>
+      </w:r>
+      <w:r>
+        <w:rPr>
+          <w:rFonts w:ascii="Times New Roman" w:hAnsi="Times New Roman" w:cs="Times New Roman"/>
+        </w:rPr>
+        <w:t xml:space="preserve"> 27</w:t>
       </w:r>
     </w:p>
     <w:p>
@@ -997,6 +1067,12 @@
         </w:rPr>
         <w:t>firms are there in the filtered dataset?</w:t>
       </w:r>
+      <w:r>
+        <w:rPr>
+          <w:rFonts w:ascii="Times New Roman" w:hAnsi="Times New Roman" w:cs="Times New Roman"/>
+        </w:rPr>
+        <w:t xml:space="preserve"> 387</w:t>
+      </w:r>
     </w:p>
     <w:p>
       <w:pPr>
@@ -1032,6 +1108,12 @@
           <w:rFonts w:ascii="Times New Roman" w:hAnsi="Times New Roman" w:cs="Times New Roman"/>
         </w:rPr>
         <w:t>all 27 years (1994-2020)?</w:t>
+      </w:r>
+      <w:r>
+        <w:rPr>
+          <w:rFonts w:ascii="Times New Roman" w:hAnsi="Times New Roman" w:cs="Times New Roman"/>
+        </w:rPr>
+        <w:t xml:space="preserve"> </w:t>
       </w:r>
     </w:p>
     <w:p>
@@ -1180,7 +1262,6 @@
         </w:rPr>
         <w:t>column "</w:t>
       </w:r>
-      <w:proofErr w:type="spellStart"/>
       <w:r>
         <w:rPr>
           <w:rFonts w:ascii="Arial" w:hAnsi="Arial" w:cs="Arial"/>
@@ -1188,7 +1269,6 @@
         </w:rPr>
         <w:t>prcc_c</w:t>
       </w:r>
-      <w:proofErr w:type="spellEnd"/>
       <w:r>
         <w:rPr>
           <w:rFonts w:ascii="Times New Roman" w:hAnsi="Times New Roman" w:cs="Times New Roman"/>
@@ -1353,7 +1433,6 @@
         </w:rPr>
         <w:t>"</w:t>
       </w:r>
-      <w:proofErr w:type="spellStart"/>
       <w:r>
         <w:rPr>
           <w:rFonts w:ascii="Arial" w:hAnsi="Arial" w:cs="Arial"/>
@@ -1361,7 +1440,6 @@
         </w:rPr>
         <w:t>prcc_c</w:t>
       </w:r>
-      <w:proofErr w:type="spellEnd"/>
       <w:r>
         <w:rPr>
           <w:rFonts w:ascii="Times New Roman" w:hAnsi="Times New Roman" w:cs="Times New Roman"/>
@@ -1459,7 +1537,6 @@
         </w:rPr>
         <w:t xml:space="preserve"> across the years. ROA is calculated as </w:t>
       </w:r>
-      <w:proofErr w:type="spellStart"/>
       <w:r>
         <w:rPr>
           <w:rFonts w:ascii="Arial" w:hAnsi="Arial" w:cs="Arial"/>
@@ -1467,7 +1544,6 @@
         </w:rPr>
         <w:t>ni</w:t>
       </w:r>
-      <w:proofErr w:type="spellEnd"/>
       <w:r>
         <w:rPr>
           <w:rFonts w:ascii="Times New Roman" w:hAnsi="Times New Roman" w:cs="Times New Roman"/>
@@ -1876,23 +1952,13 @@
         </w:rPr>
         <w:t xml:space="preserve">a </w:t>
       </w:r>
-      <w:proofErr w:type="spellStart"/>
-      <w:r>
-        <w:rPr>
-          <w:rFonts w:ascii="Times New Roman" w:hAnsi="Times New Roman"/>
-          <w:sz w:val="24"/>
-          <w:szCs w:val="24"/>
-        </w:rPr>
-        <w:t>DataFrame</w:t>
-      </w:r>
-      <w:proofErr w:type="spellEnd"/>
-      <w:r>
-        <w:rPr>
-          <w:rFonts w:ascii="Times New Roman" w:hAnsi="Times New Roman"/>
-          <w:sz w:val="24"/>
-          <w:szCs w:val="24"/>
-        </w:rPr>
-        <w:t xml:space="preserve"> </w:t>
+      <w:r>
+        <w:rPr>
+          <w:rFonts w:ascii="Times New Roman" w:hAnsi="Times New Roman"/>
+          <w:sz w:val="24"/>
+          <w:szCs w:val="24"/>
+        </w:rPr>
+        <w:t xml:space="preserve">DataFrame </w:t>
       </w:r>
       <w:r>
         <w:rPr>
@@ -2310,23 +2376,7 @@
           <w:rFonts w:ascii="Times New Roman" w:hAnsi="Times New Roman" w:cs="Times New Roman"/>
           <w:color w:val="000000"/>
         </w:rPr>
-        <w:t xml:space="preserve">Create a new </w:t>
-      </w:r>
-      <w:proofErr w:type="spellStart"/>
-      <w:r>
-        <w:rPr>
-          <w:rFonts w:ascii="Times New Roman" w:hAnsi="Times New Roman" w:cs="Times New Roman"/>
-          <w:color w:val="000000"/>
-        </w:rPr>
-        <w:t>DataFrame</w:t>
-      </w:r>
-      <w:proofErr w:type="spellEnd"/>
-      <w:r>
-        <w:rPr>
-          <w:rFonts w:ascii="Times New Roman" w:hAnsi="Times New Roman" w:cs="Times New Roman"/>
-          <w:color w:val="000000"/>
-        </w:rPr>
-        <w:t xml:space="preserve"> that includes only firms in your selected industry sectors. Ensure that you merge the 10</w:t>
+        <w:t>Create a new DataFrame that includes only firms in your selected industry sectors. Ensure that you merge the 10</w:t>
       </w:r>
       <w:r>
         <w:rPr>
@@ -2441,21 +2491,7 @@
         <w:rPr>
           <w:rFonts w:ascii="Times New Roman" w:hAnsi="Times New Roman" w:cs="Times New Roman"/>
         </w:rPr>
-        <w:t xml:space="preserve">Create two </w:t>
-      </w:r>
-      <w:proofErr w:type="spellStart"/>
-      <w:r>
-        <w:rPr>
-          <w:rFonts w:ascii="Times New Roman" w:hAnsi="Times New Roman" w:cs="Times New Roman"/>
-        </w:rPr>
-        <w:t>wordclouds</w:t>
-      </w:r>
-      <w:proofErr w:type="spellEnd"/>
-      <w:r>
-        <w:rPr>
-          <w:rFonts w:ascii="Times New Roman" w:hAnsi="Times New Roman" w:cs="Times New Roman"/>
-        </w:rPr>
-        <w:t xml:space="preserve"> to visualize the </w:t>
+        <w:t xml:space="preserve">Create two wordclouds to visualize the </w:t>
       </w:r>
       <w:r>
         <w:rPr>
@@ -2786,30 +2822,23 @@
           <w:rFonts w:ascii="Times New Roman" w:hAnsi="Times New Roman" w:cs="Times New Roman"/>
           <w:color w:val="000000"/>
         </w:rPr>
-        <w:t xml:space="preserve">the </w:t>
-      </w:r>
-      <w:proofErr w:type="spellStart"/>
-      <w:r>
-        <w:rPr>
-          <w:rFonts w:ascii="Times New Roman" w:hAnsi="Times New Roman" w:cs="Times New Roman"/>
-          <w:color w:val="000000"/>
-        </w:rPr>
-        <w:t>wordclouds</w:t>
-      </w:r>
-      <w:proofErr w:type="spellEnd"/>
-      <w:r>
-        <w:rPr>
-          <w:rFonts w:ascii="Times New Roman" w:hAnsi="Times New Roman" w:cs="Times New Roman"/>
-          <w:color w:val="000000"/>
-        </w:rPr>
-        <w:t xml:space="preserve"> you generated in D.3 and c</w:t>
-      </w:r>
-      <w:r>
-        <w:rPr>
-          <w:rFonts w:ascii="Times New Roman" w:hAnsi="Times New Roman" w:cs="Times New Roman"/>
-          <w:color w:val="000000"/>
-        </w:rPr>
-        <w:t>hoose three representative keywords</w:t>
+        <w:t>the wordclouds you generated in D.3 and c</w:t>
+      </w:r>
+      <w:r>
+        <w:rPr>
+          <w:rFonts w:ascii="Times New Roman" w:hAnsi="Times New Roman" w:cs="Times New Roman"/>
+          <w:color w:val="000000"/>
+        </w:rPr>
+        <w:t xml:space="preserve">hoose </w:t>
+      </w:r>
+      <w:r>
+        <w:rPr>
+          <w:rFonts w:ascii="Times New Roman" w:hAnsi="Times New Roman" w:cs="Times New Roman"/>
+          <w:b/>
+          <w:bCs/>
+          <w:color w:val="FF0000"/>
+        </w:rPr>
+        <w:t>three representative keywords</w:t>
       </w:r>
       <w:r>
         <w:rPr>
@@ -2837,28 +2866,42 @@
           <w:rFonts w:ascii="Times New Roman" w:hAnsi="Times New Roman" w:cs="Times New Roman"/>
           <w:color w:val="000000"/>
         </w:rPr>
-        <w:t xml:space="preserve">. Utilize the trained word2vec model to find the most relevant </w:t>
-      </w:r>
-      <w:r>
-        <w:rPr>
-          <w:rFonts w:ascii="Times New Roman" w:hAnsi="Times New Roman" w:cs="Times New Roman"/>
-          <w:color w:val="000000"/>
+        <w:t xml:space="preserve">. Utilize the trained word2vec model to find the </w:t>
+      </w:r>
+      <w:r>
+        <w:rPr>
+          <w:rFonts w:ascii="Times New Roman" w:hAnsi="Times New Roman" w:cs="Times New Roman"/>
+          <w:color w:val="FF0000"/>
+        </w:rPr>
+        <w:t xml:space="preserve">most relevant </w:t>
+      </w:r>
+      <w:r>
+        <w:rPr>
+          <w:rFonts w:ascii="Times New Roman" w:hAnsi="Times New Roman" w:cs="Times New Roman"/>
+          <w:color w:val="FF0000"/>
         </w:rPr>
         <w:t>five</w:t>
       </w:r>
       <w:r>
         <w:rPr>
           <w:rFonts w:ascii="Times New Roman" w:hAnsi="Times New Roman" w:cs="Times New Roman"/>
-          <w:color w:val="000000"/>
+          <w:color w:val="FF0000"/>
         </w:rPr>
         <w:t xml:space="preserve"> </w:t>
       </w:r>
       <w:r>
         <w:rPr>
           <w:rFonts w:ascii="Times New Roman" w:hAnsi="Times New Roman" w:cs="Times New Roman"/>
-          <w:color w:val="000000"/>
-        </w:rPr>
-        <w:t xml:space="preserve">words for each of these </w:t>
+          <w:color w:val="FF0000"/>
+        </w:rPr>
+        <w:t xml:space="preserve">words </w:t>
+      </w:r>
+      <w:r>
+        <w:rPr>
+          <w:rFonts w:ascii="Times New Roman" w:hAnsi="Times New Roman" w:cs="Times New Roman"/>
+          <w:color w:val="000000"/>
+        </w:rPr>
+        <w:t xml:space="preserve">for each of these </w:t>
       </w:r>
       <w:r>
         <w:rPr>
@@ -3662,21 +3705,7 @@
         <w:rPr>
           <w:rFonts w:ascii="Times New Roman" w:hAnsi="Times New Roman" w:cs="Times New Roman"/>
         </w:rPr>
-        <w:t xml:space="preserve">The report has to be self-explanatory. This means that you don’t expect readers to check your codes or </w:t>
-      </w:r>
-      <w:proofErr w:type="spellStart"/>
-      <w:r>
-        <w:rPr>
-          <w:rFonts w:ascii="Times New Roman" w:hAnsi="Times New Roman" w:cs="Times New Roman"/>
-        </w:rPr>
-        <w:t>Jupyter</w:t>
-      </w:r>
-      <w:proofErr w:type="spellEnd"/>
-      <w:r>
-        <w:rPr>
-          <w:rFonts w:ascii="Times New Roman" w:hAnsi="Times New Roman" w:cs="Times New Roman"/>
-        </w:rPr>
-        <w:t xml:space="preserve"> notebooks. A general guideline would be: imagine that you will send this report to your potential employers for </w:t>
+        <w:t xml:space="preserve">The report has to be self-explanatory. This means that you don’t expect readers to check your codes or Jupyter notebooks. A general guideline would be: imagine that you will send this report to your potential employers for </w:t>
       </w:r>
       <w:r>
         <w:rPr>
@@ -3689,12 +3718,6 @@
           <w:rFonts w:ascii="Times New Roman" w:hAnsi="Times New Roman" w:cs="Times New Roman"/>
         </w:rPr>
         <w:t>job interview.</w:t>
-      </w:r>
-      <w:r>
-        <w:rPr>
-          <w:rFonts w:ascii="Times New Roman" w:hAnsi="Times New Roman" w:cs="Times New Roman"/>
-        </w:rPr>
-        <w:t xml:space="preserve"> </w:t>
       </w:r>
     </w:p>
     <w:p>
@@ -4197,21 +4220,12 @@
         </w:rPr>
         <w:t xml:space="preserve"> / </w:t>
       </w:r>
-      <w:proofErr w:type="spellStart"/>
-      <w:r>
-        <w:rPr>
-          <w:rFonts w:ascii="Times New Roman" w:hAnsi="Times New Roman" w:cs="Times New Roman"/>
-          <w:bdr w:val="none" w:sz="0" w:space="0" w:color="auto" w:frame="1"/>
-        </w:rPr>
-        <w:t>Jupyter</w:t>
-      </w:r>
-      <w:proofErr w:type="spellEnd"/>
-      <w:r>
-        <w:rPr>
-          <w:rFonts w:ascii="Times New Roman" w:hAnsi="Times New Roman" w:cs="Times New Roman"/>
-          <w:bdr w:val="none" w:sz="0" w:space="0" w:color="auto" w:frame="1"/>
-        </w:rPr>
-        <w:t xml:space="preserve"> notebooks</w:t>
+      <w:r>
+        <w:rPr>
+          <w:rFonts w:ascii="Times New Roman" w:hAnsi="Times New Roman" w:cs="Times New Roman"/>
+          <w:bdr w:val="none" w:sz="0" w:space="0" w:color="auto" w:frame="1"/>
+        </w:rPr>
+        <w:t>Jupyter notebooks</w:t>
       </w:r>
       <w:r>
         <w:rPr>
@@ -4225,40 +4239,22 @@
           <w:rFonts w:ascii="Arial" w:hAnsi="Arial" w:cs="Arial"/>
           <w:bdr w:val="none" w:sz="0" w:space="0" w:color="auto" w:frame="1"/>
         </w:rPr>
-        <w:t>.</w:t>
-      </w:r>
-      <w:proofErr w:type="spellStart"/>
+        <w:t>.ipynb</w:t>
+      </w:r>
+      <w:r>
+        <w:rPr>
+          <w:rFonts w:ascii="Times New Roman" w:hAnsi="Times New Roman" w:cs="Times New Roman"/>
+          <w:bdr w:val="none" w:sz="0" w:space="0" w:color="auto" w:frame="1"/>
+        </w:rPr>
+        <w:t xml:space="preserve"> or </w:t>
+      </w:r>
       <w:r>
         <w:rPr>
           <w:rFonts w:ascii="Arial" w:hAnsi="Arial" w:cs="Arial"/>
           <w:bdr w:val="none" w:sz="0" w:space="0" w:color="auto" w:frame="1"/>
         </w:rPr>
-        <w:t>ipynb</w:t>
-      </w:r>
-      <w:proofErr w:type="spellEnd"/>
-      <w:r>
-        <w:rPr>
-          <w:rFonts w:ascii="Times New Roman" w:hAnsi="Times New Roman" w:cs="Times New Roman"/>
-          <w:bdr w:val="none" w:sz="0" w:space="0" w:color="auto" w:frame="1"/>
-        </w:rPr>
-        <w:t xml:space="preserve"> or </w:t>
-      </w:r>
-      <w:r>
-        <w:rPr>
-          <w:rFonts w:ascii="Arial" w:hAnsi="Arial" w:cs="Arial"/>
-          <w:bdr w:val="none" w:sz="0" w:space="0" w:color="auto" w:frame="1"/>
-        </w:rPr>
-        <w:t>.</w:t>
-      </w:r>
-      <w:proofErr w:type="spellStart"/>
-      <w:r>
-        <w:rPr>
-          <w:rFonts w:ascii="Arial" w:hAnsi="Arial" w:cs="Arial"/>
-          <w:bdr w:val="none" w:sz="0" w:space="0" w:color="auto" w:frame="1"/>
-        </w:rPr>
-        <w:t>py</w:t>
-      </w:r>
-      <w:proofErr w:type="spellEnd"/>
+        <w:t>.py</w:t>
+      </w:r>
       <w:r>
         <w:rPr>
           <w:rFonts w:ascii="Times New Roman" w:hAnsi="Times New Roman" w:cs="Times New Roman"/>

</xml_diff>